<commit_message>
doch noch mal Rechtschreibung geprüft :D
</commit_message>
<xml_diff>
--- a/documents/Dokumentation_final.docx
+++ b/documents/Dokumentation_final.docx
@@ -90,7 +90,6 @@
                                     <w:color w:val="8496B0" w:themeColor="text2" w:themeTint="99"/>
                                     <w:sz w:val="64"/>
                                     <w:szCs w:val="64"/>
-                                    <w:lang w:val="en-US"/>
                                   </w:rPr>
                                   <w:alias w:val="Titel"/>
                                   <w:tag w:val=""/>
@@ -114,7 +113,6 @@
                                         <w:color w:val="8496B0" w:themeColor="text2" w:themeTint="99"/>
                                         <w:sz w:val="68"/>
                                         <w:szCs w:val="68"/>
-                                        <w:lang w:val="en-US"/>
                                       </w:rPr>
                                     </w:pPr>
                                     <w:r>
@@ -124,7 +122,6 @@
                                         <w:color w:val="8496B0" w:themeColor="text2" w:themeTint="99"/>
                                         <w:sz w:val="64"/>
                                         <w:szCs w:val="64"/>
-                                        <w:lang w:val="en-US"/>
                                       </w:rPr>
                                       <w:t>Carlogger</w:t>
                                     </w:r>
@@ -154,6 +151,7 @@
                                     <w:dataBinding w:prefixMappings="xmlns:ns0='http://purl.org/dc/elements/1.1/' xmlns:ns1='http://schemas.openxmlformats.org/package/2006/metadata/core-properties' " w:xpath="/ns1:coreProperties[1]/ns0:subject[1]" w:storeItemID="{6C3C8BC8-F283-45AE-878A-BAB7291924A1}"/>
                                     <w:text/>
                                   </w:sdtPr>
+                                  <w:sdtEndPr/>
                                   <w:sdtContent>
                                     <w:r>
                                       <w:rPr>
@@ -212,7 +210,6 @@
                               <w:color w:val="8496B0" w:themeColor="text2" w:themeTint="99"/>
                               <w:sz w:val="64"/>
                               <w:szCs w:val="64"/>
-                              <w:lang w:val="en-US"/>
                             </w:rPr>
                             <w:alias w:val="Titel"/>
                             <w:tag w:val=""/>
@@ -236,7 +233,6 @@
                                   <w:color w:val="8496B0" w:themeColor="text2" w:themeTint="99"/>
                                   <w:sz w:val="68"/>
                                   <w:szCs w:val="68"/>
-                                  <w:lang w:val="en-US"/>
                                 </w:rPr>
                               </w:pPr>
                               <w:r>
@@ -246,7 +242,6 @@
                                   <w:color w:val="8496B0" w:themeColor="text2" w:themeTint="99"/>
                                   <w:sz w:val="64"/>
                                   <w:szCs w:val="64"/>
-                                  <w:lang w:val="en-US"/>
                                 </w:rPr>
                                 <w:t>Carlogger</w:t>
                               </w:r>
@@ -276,6 +271,7 @@
                               <w:dataBinding w:prefixMappings="xmlns:ns0='http://purl.org/dc/elements/1.1/' xmlns:ns1='http://schemas.openxmlformats.org/package/2006/metadata/core-properties' " w:xpath="/ns1:coreProperties[1]/ns0:subject[1]" w:storeItemID="{6C3C8BC8-F283-45AE-878A-BAB7291924A1}"/>
                               <w:text/>
                             </w:sdtPr>
+                            <w:sdtEndPr/>
                             <w:sdtContent>
                               <w:r>
                                 <w:rPr>
@@ -920,6 +916,7 @@
                                     <w:dataBinding w:prefixMappings="xmlns:ns0='http://schemas.openxmlformats.org/officeDocument/2006/extended-properties' " w:xpath="/ns0:Properties[1]/ns0:Company[1]" w:storeItemID="{6668398D-A668-4E3E-A5EB-62B293D839F1}"/>
                                     <w:text/>
                                   </w:sdtPr>
+                                  <w:sdtEndPr/>
                                   <w:sdtContent>
                                     <w:r>
                                       <w:rPr>
@@ -945,6 +942,7 @@
                                   <w:dataBinding w:prefixMappings="xmlns:ns0='http://purl.org/dc/elements/1.1/' xmlns:ns1='http://schemas.openxmlformats.org/package/2006/metadata/core-properties' " w:xpath="/ns1:coreProperties[1]/ns1:category[1]" w:storeItemID="{6C3C8BC8-F283-45AE-878A-BAB7291924A1}"/>
                                   <w:text/>
                                 </w:sdtPr>
+                                <w:sdtEndPr/>
                                 <w:sdtContent>
                                   <w:p>
                                     <w:pPr>
@@ -1015,6 +1013,7 @@
                               <w:dataBinding w:prefixMappings="xmlns:ns0='http://schemas.openxmlformats.org/officeDocument/2006/extended-properties' " w:xpath="/ns0:Properties[1]/ns0:Company[1]" w:storeItemID="{6668398D-A668-4E3E-A5EB-62B293D839F1}"/>
                               <w:text/>
                             </w:sdtPr>
+                            <w:sdtEndPr/>
                             <w:sdtContent>
                               <w:r>
                                 <w:rPr>
@@ -1040,6 +1039,7 @@
                             <w:dataBinding w:prefixMappings="xmlns:ns0='http://purl.org/dc/elements/1.1/' xmlns:ns1='http://schemas.openxmlformats.org/package/2006/metadata/core-properties' " w:xpath="/ns1:coreProperties[1]/ns1:category[1]" w:storeItemID="{6C3C8BC8-F283-45AE-878A-BAB7291924A1}"/>
                             <w:text/>
                           </w:sdtPr>
+                          <w:sdtEndPr/>
                           <w:sdtContent>
                             <w:p>
                               <w:pPr>
@@ -1088,6 +1088,13 @@
     </w:sdt>
     <w:sdt>
       <w:sdtPr>
+        <w:rPr>
+          <w:rFonts w:asciiTheme="minorHAnsi" w:eastAsiaTheme="minorHAnsi" w:hAnsiTheme="minorHAnsi" w:cstheme="minorBidi"/>
+          <w:color w:val="auto"/>
+          <w:sz w:val="22"/>
+          <w:szCs w:val="22"/>
+          <w:lang w:eastAsia="en-US"/>
+        </w:rPr>
         <w:id w:val="-795905722"/>
         <w:docPartObj>
           <w:docPartGallery w:val="Table of Contents"/>
@@ -1096,13 +1103,8 @@
       </w:sdtPr>
       <w:sdtEndPr>
         <w:rPr>
-          <w:rFonts w:asciiTheme="minorHAnsi" w:eastAsiaTheme="minorHAnsi" w:hAnsiTheme="minorHAnsi" w:cstheme="minorBidi"/>
           <w:b/>
           <w:bCs/>
-          <w:color w:val="auto"/>
-          <w:sz w:val="22"/>
-          <w:szCs w:val="22"/>
-          <w:lang w:eastAsia="en-US"/>
         </w:rPr>
       </w:sdtEndPr>
       <w:sdtContent>
@@ -3166,7 +3168,7 @@
                 <w:webHidden/>
                 <w:sz w:val="20"/>
               </w:rPr>
-              <w:t>18</w:t>
+              <w:t>17</w:t>
             </w:r>
             <w:r>
               <w:rPr>
@@ -3803,7 +3805,7 @@
                 <w:webHidden/>
                 <w:sz w:val="20"/>
               </w:rPr>
-              <w:t>21</w:t>
+              <w:t>20</w:t>
             </w:r>
             <w:r>
               <w:rPr>
@@ -3953,7 +3955,7 @@
                 <w:noProof/>
                 <w:webHidden/>
               </w:rPr>
-              <w:t>24</w:t>
+              <w:t>23</w:t>
             </w:r>
             <w:r>
               <w:rPr>
@@ -4064,7 +4066,7 @@
     <w:p/>
     <w:p>
       <w:r>
-        <w:t>Ziel dieses Projekts war es eine App für mobile Endgeräte zu entwickeln, welche dem Nutzer einen möglichst weiten Umfang an anwernderfreundlichen Funktionen bietet, ohne dass hierfür alle Bausteine, von Grund auf, ausprogrammiert werden müssen. Um die App einer möglichst großen Gruppe an Nutzern zugänglich zu machen, wird das API-Level 21 verwendet, was der Android-Version 5.0 entspricht. So haben 80% der Android Nutzer Zugang zu der App.</w:t>
+        <w:t>Ziel dieses Projekts war es eine App für mobile Endgeräte zu entwickeln, welche dem Nutzer einen möglichst weiten Umfang an anwenderfreundlichen Funktionen bietet, ohne dass hierfür alle Bausteine, von Grund auf, ausprogrammiert werden müssen. Um die App einer möglichst großen Gruppe an Nutzern zugänglich zu machen, wird das API-Level 21 verwendet, was der Android-Version 5.0 entspricht. So haben 80% der Android Nutzer Zugang zu der App.</w:t>
       </w:r>
     </w:p>
     <w:p>
@@ -4509,7 +4511,25 @@
         <w:rPr>
           <w:rFonts w:cstheme="minorHAnsi"/>
         </w:rPr>
-        <w:t>istVollgetankt</w:t>
+        <w:t>I</w:t>
+      </w:r>
+      <w:r>
+        <w:rPr>
+          <w:rFonts w:cstheme="minorHAnsi"/>
+        </w:rPr>
+        <w:t>st</w:t>
+      </w:r>
+      <w:r>
+        <w:rPr>
+          <w:rFonts w:cstheme="minorHAnsi"/>
+        </w:rPr>
+        <w:t xml:space="preserve"> </w:t>
+      </w:r>
+      <w:r>
+        <w:rPr>
+          <w:rFonts w:cstheme="minorHAnsi"/>
+        </w:rPr>
+        <w:t>Vollgetankt</w:t>
       </w:r>
     </w:p>
     <w:p>
@@ -5450,7 +5470,6 @@
       <w:r>
         <w:t xml:space="preserve">Die Anzeige der Durchschnitts-Werte und Gesamtkosten erfordert den Zugriff der </w:t>
       </w:r>
-      <w:proofErr w:type="gramStart"/>
       <w:r>
         <w:rPr>
           <w:i/>
@@ -5458,11 +5477,7 @@
         <w:t>Fragments</w:t>
       </w:r>
       <w:r>
-        <w:t xml:space="preserve">  auf</w:t>
-      </w:r>
-      <w:proofErr w:type="gramEnd"/>
-      <w:r>
-        <w:t xml:space="preserve"> die </w:t>
+        <w:t xml:space="preserve">  auf die </w:t>
       </w:r>
       <w:r>
         <w:rPr>
@@ -5476,11 +5491,7 @@
     </w:p>
     <w:p>
       <w:r>
-        <w:t xml:space="preserve">Um Einträge in </w:t>
-      </w:r>
-      <w:proofErr w:type="gramStart"/>
-      <w:r>
-        <w:t xml:space="preserve">den </w:t>
+        <w:t xml:space="preserve">Um Einträge in den </w:t>
       </w:r>
       <w:r>
         <w:rPr>
@@ -5488,7 +5499,6 @@
         </w:rPr>
         <w:t>Fragments</w:t>
       </w:r>
-      <w:proofErr w:type="gramEnd"/>
       <w:r>
         <w:t xml:space="preserve"> anzeigen zu können werden Adapter genutzt, welche die Einträge in einer Listen-Ansicht darstellen. Die Adapter, welche für jede Eintragskategorie definiert sind, erhalten Zugriff auf die Datenstruktur über die einzelnen Fragmente.</w:t>
       </w:r>
@@ -6068,12 +6078,10 @@
         <w:pStyle w:val="berschrift2"/>
       </w:pPr>
       <w:bookmarkStart w:id="20" w:name="_Toc504420440"/>
-      <w:proofErr w:type="gramStart"/>
       <w:r>
         <w:t>data.entry</w:t>
       </w:r>
       <w:bookmarkEnd w:id="20"/>
-      <w:proofErr w:type="gramEnd"/>
     </w:p>
     <w:p>
       <w:pPr>
@@ -6155,13 +6163,11 @@
         <w:pStyle w:val="berschrift2"/>
       </w:pPr>
       <w:bookmarkStart w:id="21" w:name="_Toc504420441"/>
-      <w:proofErr w:type="gramStart"/>
       <w:r>
         <w:lastRenderedPageBreak/>
         <w:t>data.list</w:t>
       </w:r>
       <w:bookmarkEnd w:id="21"/>
-      <w:proofErr w:type="gramEnd"/>
     </w:p>
     <w:p>
       <w:pPr>
@@ -6285,33 +6291,18 @@
       </w:r>
     </w:p>
     <w:p>
-      <w:proofErr w:type="gramStart"/>
-      <w:r>
-        <w:t>pushToFirebase(</w:t>
-      </w:r>
-      <w:proofErr w:type="gramEnd"/>
-      <w:r>
-        <w:t>)</w:t>
-      </w:r>
-    </w:p>
-    <w:p>
-      <w:proofErr w:type="gramStart"/>
-      <w:r>
-        <w:t>removeFromFirebase(</w:t>
-      </w:r>
-      <w:proofErr w:type="gramEnd"/>
-      <w:r>
-        <w:t>)</w:t>
-      </w:r>
-    </w:p>
-    <w:p>
-      <w:proofErr w:type="gramStart"/>
-      <w:r>
-        <w:t>updateChangesOnFirebase(</w:t>
-      </w:r>
-      <w:proofErr w:type="gramEnd"/>
-      <w:r>
-        <w:t>)</w:t>
+      <w:r>
+        <w:t>pushToFirebase()</w:t>
+      </w:r>
+    </w:p>
+    <w:p>
+      <w:r>
+        <w:t>removeFromFirebase()</w:t>
+      </w:r>
+    </w:p>
+    <w:p>
+      <w:r>
+        <w:t>updateChangesOnFirebase()</w:t>
       </w:r>
     </w:p>
     <w:p>
@@ -6585,7 +6576,6 @@
           <w:lang w:eastAsia="de-DE"/>
         </w:rPr>
       </w:pPr>
-      <w:proofErr w:type="gramStart"/>
       <w:r>
         <w:rPr>
           <w:rFonts w:eastAsia="Times New Roman"/>
@@ -6594,9 +6584,8 @@
           <w:szCs w:val="20"/>
           <w:lang w:eastAsia="de-DE"/>
         </w:rPr>
-        <w:t>getAllCosts(</w:t>
-      </w:r>
-      <w:proofErr w:type="gramEnd"/>
+        <w:t>getAllCosts()</w:t>
+      </w:r>
       <w:r>
         <w:rPr>
           <w:rFonts w:eastAsia="Times New Roman"/>
@@ -6605,65 +6594,35 @@
           <w:szCs w:val="20"/>
           <w:lang w:eastAsia="de-DE"/>
         </w:rPr>
-        <w:t>)</w:t>
+        <w:t xml:space="preserve">: </w:t>
       </w:r>
       <w:r>
         <w:rPr>
           <w:rFonts w:eastAsia="Times New Roman"/>
-          <w:i/>
           <w:color w:val="000000"/>
           <w:szCs w:val="20"/>
           <w:lang w:eastAsia="de-DE"/>
         </w:rPr>
-        <w:t xml:space="preserve">: </w:t>
-      </w:r>
-      <w:r>
+        <w:t>ermittelt die Summe aller Kosten indem alle Einträge mittels einer Schleife durchlaufen werden.</w:t>
+      </w:r>
+    </w:p>
+    <w:p>
+      <w:pPr>
         <w:rPr>
           <w:rFonts w:eastAsia="Times New Roman"/>
           <w:color w:val="000000"/>
           <w:szCs w:val="20"/>
           <w:lang w:eastAsia="de-DE"/>
         </w:rPr>
-        <w:t>ermittelt die Summe aller Kosten indem alle Einträge mittels einer Schleife durchlaufen werden.</w:t>
-      </w:r>
-    </w:p>
-    <w:p>
-      <w:pPr>
+      </w:pPr>
+      <w:r>
         <w:rPr>
           <w:rFonts w:eastAsia="Times New Roman"/>
           <w:color w:val="000000"/>
           <w:szCs w:val="20"/>
           <w:lang w:eastAsia="de-DE"/>
         </w:rPr>
-      </w:pPr>
-      <w:r>
-        <w:rPr>
-          <w:rFonts w:eastAsia="Times New Roman"/>
-          <w:color w:val="000000"/>
-          <w:szCs w:val="20"/>
-          <w:lang w:eastAsia="de-DE"/>
-        </w:rPr>
-        <w:t xml:space="preserve">In der Methode </w:t>
-      </w:r>
-      <w:proofErr w:type="gramStart"/>
-      <w:r>
-        <w:rPr>
-          <w:rFonts w:eastAsia="Times New Roman"/>
-          <w:color w:val="000000"/>
-          <w:szCs w:val="20"/>
-          <w:lang w:eastAsia="de-DE"/>
-        </w:rPr>
-        <w:t>getCostPerMonth(</w:t>
-      </w:r>
-      <w:proofErr w:type="gramEnd"/>
-      <w:r>
-        <w:rPr>
-          <w:rFonts w:eastAsia="Times New Roman"/>
-          <w:color w:val="000000"/>
-          <w:szCs w:val="20"/>
-          <w:lang w:eastAsia="de-DE"/>
-        </w:rPr>
-        <w:t>) wird der Eintrag mit dem niedrigsten Datum gewählt, dieser wird von dem heutigen Datum subtrahiert. Der resultierende Wert in Monaten ergibt die Zeitspanne, in der Einträge getätigt wurden. Die Summe aller Kosten wird durch die Anzahl der Monate geteilt und ergibt die Kosten pro Monat.</w:t>
+        <w:t>In der Methode getCostPerMonth() wird der Eintrag mit dem niedrigsten Datum gewählt, dieser wird von dem heutigen Datum subtrahiert. Der resultierende Wert in Monaten ergibt die Zeitspanne, in der Einträge getätigt wurden. Die Summe aller Kosten wird durch die Anzahl der Monate geteilt und ergibt die Kosten pro Monat.</w:t>
       </w:r>
     </w:p>
     <w:p>
@@ -6716,23 +6675,13 @@
         </w:rPr>
         <w:t xml:space="preserve">public double </w:t>
       </w:r>
-      <w:proofErr w:type="gramStart"/>
-      <w:r>
-        <w:rPr>
-          <w:color w:val="000000"/>
-          <w:sz w:val="18"/>
-          <w:lang w:val="en-US"/>
-        </w:rPr>
-        <w:t>getCostPerMonth(</w:t>
-      </w:r>
-      <w:proofErr w:type="gramEnd"/>
-      <w:r>
-        <w:rPr>
-          <w:color w:val="000000"/>
-          <w:sz w:val="18"/>
-          <w:lang w:val="en-US"/>
-        </w:rPr>
-        <w:t>Calendar today){</w:t>
+      <w:r>
+        <w:rPr>
+          <w:color w:val="000000"/>
+          <w:sz w:val="18"/>
+          <w:lang w:val="en-US"/>
+        </w:rPr>
+        <w:t>getCostPerMonth(Calendar today){</w:t>
       </w:r>
       <w:r>
         <w:rPr>
@@ -7074,7 +7023,6 @@
         </w:rPr>
         <w:t xml:space="preserve">) ? </w:t>
       </w:r>
-      <w:proofErr w:type="gramStart"/>
       <w:r>
         <w:rPr>
           <w:color w:val="0000FF"/>
@@ -7087,15 +7035,7 @@
           <w:color w:val="000000"/>
           <w:sz w:val="18"/>
         </w:rPr>
-        <w:t>:</w:t>
-      </w:r>
-      <w:proofErr w:type="gramEnd"/>
-      <w:r>
-        <w:rPr>
-          <w:color w:val="000000"/>
-          <w:sz w:val="18"/>
-        </w:rPr>
-        <w:t xml:space="preserve"> diffMonth);</w:t>
+        <w:t>: diffMonth);</w:t>
       </w:r>
       <w:r>
         <w:rPr>
@@ -7148,19 +7088,11 @@
       </w:pPr>
     </w:p>
     <w:p>
-      <w:proofErr w:type="gramStart"/>
-      <w:r>
-        <w:rPr>
-          <w:i/>
-        </w:rPr>
-        <w:t>getCostTime(</w:t>
-      </w:r>
-      <w:proofErr w:type="gramEnd"/>
-      <w:r>
-        <w:rPr>
-          <w:i/>
-        </w:rPr>
-        <w:t>)</w:t>
+      <w:r>
+        <w:rPr>
+          <w:i/>
+        </w:rPr>
+        <w:t>getCostTime()</w:t>
       </w:r>
       <w:r>
         <w:t xml:space="preserve"> liefert die Kosten über einen, vom Benutzer, angegebenen Zeitraum. Hier werden die Erstellungs-Zeitpunkte miteinander verglichen. Liegt der Eintrag in dem angegebenen Zeitfenster, wird er in der Summe aufgenommen.</w:t>
@@ -7197,23 +7129,13 @@
         </w:rPr>
         <w:t xml:space="preserve">public double </w:t>
       </w:r>
-      <w:proofErr w:type="gramStart"/>
-      <w:r>
-        <w:rPr>
-          <w:color w:val="000000"/>
-          <w:sz w:val="18"/>
-          <w:lang w:val="en-US"/>
-        </w:rPr>
-        <w:t>getCostTime(</w:t>
-      </w:r>
-      <w:proofErr w:type="gramEnd"/>
-      <w:r>
-        <w:rPr>
-          <w:color w:val="000000"/>
-          <w:sz w:val="18"/>
-          <w:lang w:val="en-US"/>
-        </w:rPr>
-        <w:t>Calendar start, Calendar end) {</w:t>
+      <w:r>
+        <w:rPr>
+          <w:color w:val="000000"/>
+          <w:sz w:val="18"/>
+          <w:lang w:val="en-US"/>
+        </w:rPr>
+        <w:t>getCostTime(Calendar start, Calendar end) {</w:t>
       </w:r>
       <w:r>
         <w:rPr>
@@ -7539,21 +7461,12 @@
         </w:rPr>
         <w:t xml:space="preserve"> miteinander vergleichen zu können wird die </w:t>
       </w:r>
-      <w:proofErr w:type="gramStart"/>
-      <w:r>
-        <w:rPr>
-          <w:i/>
-          <w:lang w:eastAsia="de-DE"/>
-        </w:rPr>
-        <w:t>compareTo(</w:t>
-      </w:r>
-      <w:proofErr w:type="gramEnd"/>
-      <w:r>
-        <w:rPr>
-          <w:i/>
-          <w:lang w:eastAsia="de-DE"/>
-        </w:rPr>
-        <w:t>)</w:t>
+      <w:r>
+        <w:rPr>
+          <w:i/>
+          <w:lang w:eastAsia="de-DE"/>
+        </w:rPr>
+        <w:t>compareTo()</w:t>
       </w:r>
       <w:r>
         <w:rPr>
@@ -7612,7 +7525,6 @@
         </w:rPr>
         <w:t xml:space="preserve">public int </w:t>
       </w:r>
-      <w:proofErr w:type="gramStart"/>
       <w:r>
         <w:rPr>
           <w:color w:val="000000"/>
@@ -7621,7 +7533,6 @@
         </w:rPr>
         <w:t>compareTo(</w:t>
       </w:r>
-      <w:proofErr w:type="gramEnd"/>
       <w:r>
         <w:rPr>
           <w:color w:val="808000"/>
@@ -7773,7 +7684,6 @@
         </w:rPr>
         <w:t>(thisTime&lt;anotherTime ? -</w:t>
       </w:r>
-      <w:proofErr w:type="gramStart"/>
       <w:r>
         <w:rPr>
           <w:color w:val="0000FF"/>
@@ -7788,18 +7698,8 @@
           <w:sz w:val="18"/>
           <w:lang w:val="en-US"/>
         </w:rPr>
-        <w:t>:</w:t>
-      </w:r>
-      <w:proofErr w:type="gramEnd"/>
-      <w:r>
-        <w:rPr>
-          <w:color w:val="000000"/>
-          <w:sz w:val="18"/>
-          <w:lang w:val="en-US"/>
-        </w:rPr>
-        <w:t xml:space="preserve"> (thisTime==anotherTime ? </w:t>
-      </w:r>
-      <w:proofErr w:type="gramStart"/>
+        <w:t xml:space="preserve">: (thisTime==anotherTime ? </w:t>
+      </w:r>
       <w:r>
         <w:rPr>
           <w:color w:val="0000FF"/>
@@ -7812,15 +7712,7 @@
           <w:color w:val="000000"/>
           <w:sz w:val="18"/>
         </w:rPr>
-        <w:t>:</w:t>
-      </w:r>
-      <w:proofErr w:type="gramEnd"/>
-      <w:r>
-        <w:rPr>
-          <w:color w:val="000000"/>
-          <w:sz w:val="18"/>
-        </w:rPr>
-        <w:t xml:space="preserve"> </w:t>
+        <w:t xml:space="preserve">: </w:t>
       </w:r>
       <w:r>
         <w:rPr>
@@ -8725,18 +8617,8 @@
           <w:lang w:val="en-US"/>
         </w:rPr>
         <w:br/>
-        <w:t xml:space="preserve">                  </w:t>
-      </w:r>
-      <w:proofErr w:type="gramStart"/>
-      <w:r>
-        <w:rPr>
-          <w:color w:val="000000"/>
-          <w:sz w:val="18"/>
-          <w:lang w:val="en-US"/>
-        </w:rPr>
-        <w:t xml:space="preserve">  }</w:t>
-      </w:r>
-      <w:proofErr w:type="gramEnd"/>
+        <w:t xml:space="preserve">                    }</w:t>
+      </w:r>
       <w:r>
         <w:rPr>
           <w:color w:val="000000"/>
@@ -9018,7 +8900,6 @@
         <w:br/>
         <w:t xml:space="preserve">    </w:t>
       </w:r>
-      <w:proofErr w:type="gramStart"/>
       <w:r>
         <w:rPr>
           <w:b/>
@@ -9039,17 +8920,7 @@
           <w:szCs w:val="16"/>
           <w:lang w:val="en-US"/>
         </w:rPr>
-        <w:t>,</w:t>
-      </w:r>
-      <w:proofErr w:type="gramEnd"/>
-      <w:r>
-        <w:rPr>
-          <w:color w:val="000000"/>
-          <w:sz w:val="18"/>
-          <w:szCs w:val="16"/>
-          <w:lang w:val="en-US"/>
-        </w:rPr>
-        <w:t xml:space="preserve"> </w:t>
+        <w:t xml:space="preserve">, </w:t>
       </w:r>
       <w:r>
         <w:rPr>
@@ -9584,19 +9455,11 @@
       </w:pPr>
     </w:p>
     <w:p>
-      <w:proofErr w:type="gramStart"/>
-      <w:r>
-        <w:rPr>
-          <w:i/>
-        </w:rPr>
-        <w:t>getIntervallList(</w:t>
-      </w:r>
-      <w:proofErr w:type="gramEnd"/>
-      <w:r>
-        <w:rPr>
-          <w:i/>
-        </w:rPr>
-        <w:t>)</w:t>
+      <w:r>
+        <w:rPr>
+          <w:i/>
+        </w:rPr>
+        <w:t>getIntervallList()</w:t>
       </w:r>
       <w:r>
         <w:t xml:space="preserve"> berechnet eine List</w:t>
@@ -10073,19 +9936,11 @@
       <w:r>
         <w:t xml:space="preserve">Die Methode </w:t>
       </w:r>
-      <w:proofErr w:type="gramStart"/>
-      <w:r>
-        <w:rPr>
-          <w:i/>
-        </w:rPr>
-        <w:t>getIntervallList(</w:t>
-      </w:r>
-      <w:proofErr w:type="gramEnd"/>
-      <w:r>
-        <w:rPr>
-          <w:i/>
-        </w:rPr>
-        <w:t>)</w:t>
+      <w:r>
+        <w:rPr>
+          <w:i/>
+        </w:rPr>
+        <w:t>getIntervallList()</w:t>
       </w:r>
       <w:r>
         <w:t xml:space="preserve"> wird aufgerufen</w:t>
@@ -10108,19 +9963,11 @@
       <w:r>
         <w:t xml:space="preserve">Es werden zu jedem von </w:t>
       </w:r>
-      <w:proofErr w:type="gramStart"/>
-      <w:r>
-        <w:rPr>
-          <w:i/>
-        </w:rPr>
-        <w:t>getIntervallList(</w:t>
-      </w:r>
-      <w:proofErr w:type="gramEnd"/>
-      <w:r>
-        <w:rPr>
-          <w:i/>
-        </w:rPr>
-        <w:t>)</w:t>
+      <w:r>
+        <w:rPr>
+          <w:i/>
+        </w:rPr>
+        <w:t>getIntervallList()</w:t>
       </w:r>
       <w:r>
         <w:t xml:space="preserve"> gelieferten Datensatz jeweils ein Eintrag des Eintrags-Typen erstellt und in die </w:t>
@@ -11629,19 +11476,11 @@
       <w:r>
         <w:t xml:space="preserve"> im package </w:t>
       </w:r>
-      <w:proofErr w:type="gramStart"/>
-      <w:r>
-        <w:rPr>
-          <w:i/>
-        </w:rPr>
-        <w:t>android.database</w:t>
-      </w:r>
-      <w:proofErr w:type="gramEnd"/>
-      <w:r>
-        <w:rPr>
-          <w:i/>
-        </w:rPr>
-        <w:t xml:space="preserve">.sqlite. </w:t>
+      <w:r>
+        <w:rPr>
+          <w:i/>
+        </w:rPr>
+        <w:t xml:space="preserve">android.database.sqlite. </w:t>
       </w:r>
       <w:r>
         <w:t xml:space="preserve">So kann mit einer einfachen Erweiterung der Klasse SQLiteOpenHelper der Zugriff auf die Datenbank ermöglicht werden. Bei Ausführen einer Anfrage auf dem vom Helper erzeugten SQLiteDatabase Objekt liefert dieses uns ein Cursorobjekt zurück, welches das Ergebnis dieser Anfrage repräsentiert. </w:t>
@@ -11698,15 +11537,7 @@
         <w:t>b</w:t>
       </w:r>
       <w:r>
-        <w:t xml:space="preserve">frage, welches sich im Cursor befindet, auf </w:t>
-      </w:r>
-      <w:proofErr w:type="gramStart"/>
-      <w:r>
-        <w:t>einem View</w:t>
-      </w:r>
-      <w:proofErr w:type="gramEnd"/>
-      <w:r>
-        <w:t xml:space="preserve"> dargestellt wird.</w:t>
+        <w:t>frage, welches sich im Cursor befindet, auf einem View dargestellt wird.</w:t>
       </w:r>
     </w:p>
     <w:p>
@@ -11758,15 +11589,7 @@
         <w:t xml:space="preserve"> So w</w:t>
       </w:r>
       <w:r>
-        <w:t xml:space="preserve">ird in der </w:t>
-      </w:r>
-      <w:proofErr w:type="gramStart"/>
-      <w:r>
-        <w:t>QueryTextChange(</w:t>
-      </w:r>
-      <w:proofErr w:type="gramEnd"/>
-      <w:r>
-        <w:t xml:space="preserve">)-Methode der implementierten Suche, welche aufgerufen wird wenn der Nutzer den Text in der Sucheingabe ändert, eine neue Anfrage an die Datenbank gestellt, </w:t>
+        <w:t xml:space="preserve">ird in der QueryTextChange()-Methode der implementierten Suche, welche aufgerufen wird wenn der Nutzer den Text in der Sucheingabe ändert, eine neue Anfrage an die Datenbank gestellt, </w:t>
       </w:r>
       <w:r>
         <w:t xml:space="preserve">der Cursor des Adapters ausgetauscht und die ListView mit dem Adapter aktualisiert. </w:t>
@@ -11790,14 +11613,12 @@
       <w:r>
         <w:t xml:space="preserve">einfache Möglichkeit zu bieten seine Daten über mehrere Geräte zu synchronisieren, kann dieser sich durch sein Google Konto authentifizieren. Hierfür wurde eine weitere Activity erzeugt, welche in der Manifestdatei mit dem theme </w:t>
       </w:r>
-      <w:proofErr w:type="gramStart"/>
       <w:r>
         <w:rPr>
           <w:i/>
         </w:rPr>
         <w:t>AppCompat.Light.Dialog</w:t>
       </w:r>
-      <w:proofErr w:type="gramEnd"/>
       <w:r>
         <w:rPr>
           <w:i/>
@@ -11813,15 +11634,7 @@
         <w:t xml:space="preserve">Die Activity baut das Layout </w:t>
       </w:r>
       <w:r>
-        <w:t xml:space="preserve">mit einem Knopf auf, welcher mit der Funktion versehen ist, einen </w:t>
-      </w:r>
-      <w:proofErr w:type="gramStart"/>
-      <w:r>
-        <w:t>mit  den</w:t>
-      </w:r>
-      <w:proofErr w:type="gramEnd"/>
-      <w:r>
-        <w:t xml:space="preserve"> Google Bibliotheken erzeugten SignIn-Intent abzuschicken.</w:t>
+        <w:t>mit einem Knopf auf, welcher mit der Funktion versehen ist, einen mit  den Google Bibliotheken erzeugten SignIn-Intent abzuschicken.</w:t>
       </w:r>
       <w:r>
         <w:t xml:space="preserve"> Wenn der Nutzer einen Account gewählt oder den Vorgang abgebrochen hat, wird die Funktion onActivityResult mit dem Ergebnis aufgerufen. Diese wiederum informiert die aufrufende Aktivität und beendet sich selber. In der Zukunft ist es sehr einfach in diese Aktivität weitere Authentifizierungsmöglichkeiten einzufügen.</w:t>
@@ -11941,21 +11754,12 @@
         </w:rPr>
         <w:t xml:space="preserve"> Testklassen getestet. Hierfür wurden Einträge in den </w:t>
       </w:r>
-      <w:proofErr w:type="gramStart"/>
-      <w:r>
-        <w:rPr>
-          <w:i/>
-          <w:lang w:eastAsia="de-DE"/>
-        </w:rPr>
-        <w:t>setUp(</w:t>
-      </w:r>
-      <w:proofErr w:type="gramEnd"/>
-      <w:r>
-        <w:rPr>
-          <w:i/>
-          <w:lang w:eastAsia="de-DE"/>
-        </w:rPr>
-        <w:t>)</w:t>
+      <w:r>
+        <w:rPr>
+          <w:i/>
+          <w:lang w:eastAsia="de-DE"/>
+        </w:rPr>
+        <w:t>setUp()</w:t>
       </w:r>
       <w:r>
         <w:rPr>
@@ -12171,21 +11975,12 @@
         </w:rPr>
         <w:t xml:space="preserve">Um die </w:t>
       </w:r>
-      <w:proofErr w:type="gramStart"/>
-      <w:r>
-        <w:rPr>
-          <w:i/>
-          <w:lang w:eastAsia="de-DE"/>
-        </w:rPr>
-        <w:t>costPerMonth(</w:t>
-      </w:r>
-      <w:proofErr w:type="gramEnd"/>
-      <w:r>
-        <w:rPr>
-          <w:i/>
-          <w:lang w:eastAsia="de-DE"/>
-        </w:rPr>
-        <w:t>)</w:t>
+      <w:r>
+        <w:rPr>
+          <w:i/>
+          <w:lang w:eastAsia="de-DE"/>
+        </w:rPr>
+        <w:t>costPerMonth()</w:t>
       </w:r>
       <w:r>
         <w:rPr>
@@ -12318,21 +12113,12 @@
         </w:rPr>
         <w:t xml:space="preserve">Um die statische Methode </w:t>
       </w:r>
-      <w:proofErr w:type="gramStart"/>
-      <w:r>
-        <w:rPr>
-          <w:i/>
-          <w:lang w:eastAsia="de-DE"/>
-        </w:rPr>
-        <w:t>getList(</w:t>
-      </w:r>
-      <w:proofErr w:type="gramEnd"/>
-      <w:r>
-        <w:rPr>
-          <w:i/>
-          <w:lang w:eastAsia="de-DE"/>
-        </w:rPr>
-        <w:t>)</w:t>
+      <w:r>
+        <w:rPr>
+          <w:i/>
+          <w:lang w:eastAsia="de-DE"/>
+        </w:rPr>
+        <w:t>getList()</w:t>
       </w:r>
       <w:r>
         <w:rPr>
@@ -12517,21 +12303,12 @@
         </w:rPr>
         <w:t xml:space="preserve">In dieser Test-Klasse wird </w:t>
       </w:r>
-      <w:proofErr w:type="gramStart"/>
-      <w:r>
-        <w:rPr>
-          <w:i/>
-          <w:lang w:eastAsia="de-DE"/>
-        </w:rPr>
-        <w:t>setAutoEntries(</w:t>
-      </w:r>
-      <w:proofErr w:type="gramEnd"/>
-      <w:r>
-        <w:rPr>
-          <w:i/>
-          <w:lang w:eastAsia="de-DE"/>
-        </w:rPr>
-        <w:t>)</w:t>
+      <w:r>
+        <w:rPr>
+          <w:i/>
+          <w:lang w:eastAsia="de-DE"/>
+        </w:rPr>
+        <w:t>setAutoEntries()</w:t>
       </w:r>
       <w:r>
         <w:rPr>
@@ -12539,21 +12316,12 @@
         </w:rPr>
         <w:t xml:space="preserve"> getestet. Die Methode wird genutzt um Einträge anhand der Liste von Daten von </w:t>
       </w:r>
-      <w:proofErr w:type="gramStart"/>
-      <w:r>
-        <w:rPr>
-          <w:i/>
-          <w:lang w:eastAsia="de-DE"/>
-        </w:rPr>
-        <w:t>getList(</w:t>
-      </w:r>
-      <w:proofErr w:type="gramEnd"/>
-      <w:r>
-        <w:rPr>
-          <w:i/>
-          <w:lang w:eastAsia="de-DE"/>
-        </w:rPr>
-        <w:t>)</w:t>
+      <w:r>
+        <w:rPr>
+          <w:i/>
+          <w:lang w:eastAsia="de-DE"/>
+        </w:rPr>
+        <w:t>getList()</w:t>
       </w:r>
       <w:r>
         <w:rPr>
@@ -12879,15 +12647,7 @@
           <w:i/>
           <w:lang w:eastAsia="de-DE"/>
         </w:rPr>
-        <w:t>Date-</w:t>
-      </w:r>
-      <w:proofErr w:type="gramStart"/>
-      <w:r>
-        <w:rPr>
-          <w:i/>
-          <w:lang w:eastAsia="de-DE"/>
-        </w:rPr>
-        <w:t>Picker</w:t>
+        <w:t>Date-Picker</w:t>
       </w:r>
       <w:r>
         <w:rPr>
@@ -12900,14 +12660,7 @@
         <w:rPr>
           <w:lang w:eastAsia="de-DE"/>
         </w:rPr>
-        <w:t>in</w:t>
-      </w:r>
-      <w:proofErr w:type="gramEnd"/>
-      <w:r>
-        <w:rPr>
-          <w:lang w:eastAsia="de-DE"/>
-        </w:rPr>
-        <w:t xml:space="preserve"> einem</w:t>
+        <w:t>in einem</w:t>
       </w:r>
       <w:r>
         <w:rPr>
@@ -13092,15 +12845,7 @@
           <w:i/>
           <w:lang w:eastAsia="de-DE"/>
         </w:rPr>
-        <w:t>Übersicht-</w:t>
-      </w:r>
-      <w:proofErr w:type="gramStart"/>
-      <w:r>
-        <w:rPr>
-          <w:i/>
-          <w:lang w:eastAsia="de-DE"/>
-        </w:rPr>
-        <w:t xml:space="preserve">Fragment </w:t>
+        <w:t xml:space="preserve">Übersicht-Fragment </w:t>
       </w:r>
       <w:r>
         <w:rPr>
@@ -13113,14 +12858,7 @@
         <w:rPr>
           <w:lang w:eastAsia="de-DE"/>
         </w:rPr>
-        <w:t>vonnöten</w:t>
-      </w:r>
-      <w:proofErr w:type="gramEnd"/>
-      <w:r>
-        <w:rPr>
-          <w:lang w:eastAsia="de-DE"/>
-        </w:rPr>
-        <w:t>, da hier alle Einträge in einer Liste sind.</w:t>
+        <w:t>vonnöten, da hier alle Einträge in einer Liste sind.</w:t>
       </w:r>
     </w:p>
     <w:p>
@@ -13336,10 +13074,13 @@
     </w:p>
     <w:p>
       <w:r>
-        <w:t>Durch die in diesem Projekt erlangten Fähigkeiten sind die Mitglieder in der Lage in Zukunft weitere mobile Applikationen mit einer modernen grafischen Benutzeroberfläche für das Android System zu entwickeln. Dies betrifft jedoch nicht die Entwicklung von umfassenden Spielen oder aufwändigen grafischen Animationen, welche im Zeitraum dieses Projekts keine Aufmerksamkeit erhalten haben.</w:t>
+        <w:t>Durch die in diesem Projekt erlangten Fähigkeiten sind die Mitglieder in der Lage in Zukunft weitere mobile Applikationen mit einer modernen grafischen Benutzeroberfläche für das Android System zu entwickeln. Dies betrifft jedoch nicht die Entwicklung von umfassenden Spielen oder aufwändigen grafischen Animationen, welche im Z</w:t>
       </w:r>
       <w:bookmarkStart w:id="36" w:name="_GoBack"/>
       <w:bookmarkEnd w:id="36"/>
+      <w:r>
+        <w:t>eitraum dieses Projekts keine Aufmerksamkeit erhalten haben.</w:t>
+      </w:r>
     </w:p>
     <w:sectPr>
       <w:footerReference w:type="default" r:id="rId17"/>
@@ -13389,6 +13130,7 @@
         <w:docPartUnique/>
       </w:docPartObj>
     </w:sdtPr>
+    <w:sdtEndPr/>
     <w:sdtContent>
       <w:p>
         <w:pPr>
@@ -13408,7 +13150,7 @@
           <w:rPr>
             <w:noProof/>
           </w:rPr>
-          <w:t>21</w:t>
+          <w:t>22</w:t>
         </w:r>
         <w:r>
           <w:fldChar w:fldCharType="end"/>
@@ -15191,7 +14933,7 @@
 </file>
 
 <file path=customXml/itemProps1.xml><?xml version="1.0" encoding="utf-8"?>
-<ds:datastoreItem xmlns:ds="http://schemas.openxmlformats.org/officeDocument/2006/customXml" ds:itemID="{20876A42-BE00-43C3-8F71-01E453AB26F8}">
+<ds:datastoreItem xmlns:ds="http://schemas.openxmlformats.org/officeDocument/2006/customXml" ds:itemID="{D94B27C1-A509-4ADC-9CD5-1EE5F2F492AA}">
   <ds:schemaRefs>
     <ds:schemaRef ds:uri="http://schemas.openxmlformats.org/officeDocument/2006/bibliography"/>
   </ds:schemaRefs>

</xml_diff>